<commit_message>
Add datasets for lab5
</commit_message>
<xml_diff>
--- a/lab4/ML_lab4_Stakhiev_3530904_70103.DOCX
+++ b/lab4/ML_lab4_Stakhiev_3530904_70103.DOCX
@@ -544,7 +544,18 @@
           <w:lang w:bidi="hi-IN"/>
         </w:rPr>
         <w:tab/>
-        <w:t xml:space="preserve">          С</w:t>
+        <w:t xml:space="preserve">          </w:t>
+      </w:r>
+      <w:proofErr w:type="spellStart"/>
+      <w:r>
+        <w:rPr>
+          <w:rFonts w:ascii="Times New Roman" w:eastAsia="DejaVu Sans" w:hAnsi="Times New Roman" w:cs="DejaVu Sans"/>
+          <w:color w:val="00000A"/>
+          <w:sz w:val="24"/>
+          <w:szCs w:val="24"/>
+          <w:lang w:bidi="hi-IN"/>
+        </w:rPr>
+        <w:t>С</w:t>
       </w:r>
       <w:r>
         <w:rPr>
@@ -554,7 +565,18 @@
           <w:szCs w:val="28"/>
           <w:lang w:bidi="hi-IN"/>
         </w:rPr>
-        <w:t>тахиев А.В.</w:t>
+        <w:t>тахиев</w:t>
+      </w:r>
+      <w:proofErr w:type="spellEnd"/>
+      <w:r>
+        <w:rPr>
+          <w:rFonts w:ascii="Times New Roman" w:eastAsia="DejaVu Sans" w:hAnsi="Times New Roman" w:cs="DejaVu Sans"/>
+          <w:color w:val="00000A"/>
+          <w:sz w:val="28"/>
+          <w:szCs w:val="28"/>
+          <w:lang w:bidi="hi-IN"/>
+        </w:rPr>
+        <w:t xml:space="preserve"> А.В.</w:t>
       </w:r>
       <w:r>
         <w:rPr>
@@ -841,7 +863,23 @@
           <w:szCs w:val="24"/>
           <w:lang w:val="ru-RU"/>
         </w:rPr>
-        <w:t xml:space="preserve">Исследуйте зависимость качества классификации от количества классификаторов в ансамбле для алгоритмов бэггинга на наборе данных </w:t>
+        <w:t xml:space="preserve">Исследуйте зависимость качества классификации от количества классификаторов в ансамбле для алгоритмов </w:t>
+      </w:r>
+      <w:proofErr w:type="spellStart"/>
+      <w:r>
+        <w:rPr>
+          <w:szCs w:val="24"/>
+          <w:lang w:val="ru-RU"/>
+        </w:rPr>
+        <w:t>бэггинга</w:t>
+      </w:r>
+      <w:proofErr w:type="spellEnd"/>
+      <w:r>
+        <w:rPr>
+          <w:szCs w:val="24"/>
+          <w:lang w:val="ru-RU"/>
+        </w:rPr>
+        <w:t xml:space="preserve"> на наборе данных </w:t>
       </w:r>
       <w:r>
         <w:rPr>
@@ -867,14 +905,7 @@
           <w:szCs w:val="24"/>
           <w:lang w:val="ru-RU"/>
         </w:rPr>
-        <w:t xml:space="preserve"> с различными базовыми классификаторами. Постройте графики зависимости качества классификации при различном числе класс</w:t>
-      </w:r>
-      <w:r>
-        <w:rPr>
-          <w:szCs w:val="24"/>
-          <w:lang w:val="ru-RU"/>
-        </w:rPr>
-        <w:t>ификаторов, объясните полученные результаты.</w:t>
+        <w:t xml:space="preserve"> с различными базовыми классификаторами. Постройте графики зависимости качества классификации при различном числе классификаторов, объясните полученные результаты.</w:t>
       </w:r>
     </w:p>
     <w:p>
@@ -907,6 +938,7 @@
           <w:lang w:val="en-US"/>
         </w:rPr>
       </w:pPr>
+      <w:proofErr w:type="spellStart"/>
       <w:r>
         <w:rPr>
           <w:rFonts w:ascii="Times New Roman" w:hAnsi="Times New Roman"/>
@@ -914,7 +946,17 @@
           <w:szCs w:val="24"/>
           <w:lang w:val="en-US"/>
         </w:rPr>
-        <w:t>LinearSVC (Linear Support Vector Classification)</w:t>
+        <w:t>LinearSVC</w:t>
+      </w:r>
+      <w:proofErr w:type="spellEnd"/>
+      <w:r>
+        <w:rPr>
+          <w:rFonts w:ascii="Times New Roman" w:hAnsi="Times New Roman"/>
+          <w:sz w:val="24"/>
+          <w:szCs w:val="24"/>
+          <w:lang w:val="en-US"/>
+        </w:rPr>
+        <w:t xml:space="preserve"> (Linear Support Vector Classification)</w:t>
       </w:r>
     </w:p>
     <w:p>
@@ -944,7 +986,7 @@
                       <a:picLocks noChangeAspect="1"/>
                       <a:extLst>
                         <a:ext uri="smNativeData">
-                          <sm:smNativeData xmlns:sm="smNativeData" xmlns:w="http://schemas.openxmlformats.org/wordprocessingml/2006/main" xmlns:w10="urn:schemas-microsoft-com:office:word" xmlns:v="urn:schemas-microsoft-com:vml" xmlns:o="urn:schemas-microsoft-com:office:office" xmlns="" val="SMDATA_14_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"/>
+                          <sm:smNativeData xmlns="" xmlns:o="urn:schemas-microsoft-com:office:office" xmlns:v="urn:schemas-microsoft-com:vml" xmlns:w10="urn:schemas-microsoft-com:office:word" xmlns:w="http://schemas.openxmlformats.org/wordprocessingml/2006/main" xmlns:sm="smNativeData" val="SMDATA_14_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"/>
                         </a:ext>
                       </a:extLst>
                     </pic:cNvPicPr>
@@ -995,6 +1037,7 @@
           <w:lang w:val="en-US"/>
         </w:rPr>
       </w:pPr>
+      <w:proofErr w:type="spellStart"/>
       <w:r>
         <w:rPr>
           <w:rFonts w:ascii="Times New Roman" w:hAnsi="Times New Roman"/>
@@ -1004,6 +1047,7 @@
         </w:rPr>
         <w:t>KNeighborsClassifier</w:t>
       </w:r>
+      <w:proofErr w:type="spellEnd"/>
     </w:p>
     <w:p>
       <w:pPr>
@@ -1035,7 +1079,7 @@
                       <a:picLocks noChangeAspect="1"/>
                       <a:extLst>
                         <a:ext uri="smNativeData">
-                          <sm:smNativeData xmlns:sm="smNativeData" xmlns:w="http://schemas.openxmlformats.org/wordprocessingml/2006/main" xmlns:w10="urn:schemas-microsoft-com:office:word" xmlns:v="urn:schemas-microsoft-com:vml" xmlns:o="urn:schemas-microsoft-com:office:office" xmlns="" val="SMDATA_14_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"/>
+                          <sm:smNativeData xmlns="" xmlns:o="urn:schemas-microsoft-com:office:office" xmlns:v="urn:schemas-microsoft-com:vml" xmlns:w10="urn:schemas-microsoft-com:office:word" xmlns:w="http://schemas.openxmlformats.org/wordprocessingml/2006/main" xmlns:sm="smNativeData" val="SMDATA_14_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"/>
                         </a:ext>
                       </a:extLst>
                     </pic:cNvPicPr>
@@ -1149,6 +1193,7 @@
           <w:lang w:val="en-US"/>
         </w:rPr>
       </w:pPr>
+      <w:proofErr w:type="spellStart"/>
       <w:r>
         <w:rPr>
           <w:rFonts w:ascii="Times New Roman" w:hAnsi="Times New Roman"/>
@@ -1158,6 +1203,7 @@
         </w:rPr>
         <w:t>DecisionTreeClassifier</w:t>
       </w:r>
+      <w:proofErr w:type="spellEnd"/>
     </w:p>
     <w:p>
       <w:pPr>
@@ -1195,7 +1241,7 @@
                       <a:picLocks noChangeAspect="1"/>
                       <a:extLst>
                         <a:ext uri="smNativeData">
-                          <sm:smNativeData xmlns:sm="smNativeData" xmlns:w="http://schemas.openxmlformats.org/wordprocessingml/2006/main" xmlns:w10="urn:schemas-microsoft-com:office:word" xmlns:v="urn:schemas-microsoft-com:vml" xmlns:o="urn:schemas-microsoft-com:office:office" xmlns="" val="SMDATA_14_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"/>
+                          <sm:smNativeData xmlns="" xmlns:o="urn:schemas-microsoft-com:office:office" xmlns:v="urn:schemas-microsoft-com:vml" xmlns:w10="urn:schemas-microsoft-com:office:word" xmlns:w="http://schemas.openxmlformats.org/wordprocessingml/2006/main" xmlns:sm="smNativeData" val="SMDATA_14_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"/>
                         </a:ext>
                       </a:extLst>
                     </pic:cNvPicPr>
@@ -1231,6 +1277,496 @@
         <w:spacing w:after="0"/>
         <w:jc w:val="both"/>
         <w:rPr>
+          <w:rFonts w:ascii="Times New Roman" w:hAnsi="Times New Roman"/>
+          <w:sz w:val="24"/>
+          <w:szCs w:val="24"/>
+        </w:rPr>
+      </w:pPr>
+    </w:p>
+    <w:p>
+      <w:pPr>
+        <w:spacing w:after="0"/>
+        <w:jc w:val="both"/>
+        <w:rPr>
+          <w:rFonts w:ascii="Times New Roman" w:hAnsi="Times New Roman"/>
+          <w:sz w:val="24"/>
+          <w:szCs w:val="24"/>
+        </w:rPr>
+      </w:pPr>
+      <w:r>
+        <w:rPr>
+          <w:rFonts w:ascii="Times New Roman" w:hAnsi="Times New Roman"/>
+          <w:sz w:val="24"/>
+          <w:szCs w:val="24"/>
+        </w:rPr>
+        <w:t>Среднее точность использованных методов (за исключением «пропасти» в начале графика):</w:t>
+      </w:r>
+    </w:p>
+    <w:p>
+      <w:pPr>
+        <w:pStyle w:val="a5"/>
+        <w:numPr>
+          <w:ilvl w:val="0"/>
+          <w:numId w:val="8"/>
+        </w:numPr>
+        <w:spacing w:after="0"/>
+        <w:jc w:val="both"/>
+        <w:rPr>
+          <w:szCs w:val="24"/>
+        </w:rPr>
+      </w:pPr>
+      <w:proofErr w:type="spellStart"/>
+      <w:r>
+        <w:rPr>
+          <w:szCs w:val="24"/>
+        </w:rPr>
+        <w:t>LinearSVC</w:t>
+      </w:r>
+      <w:proofErr w:type="spellEnd"/>
+      <w:r>
+        <w:rPr>
+          <w:szCs w:val="24"/>
+          <w:lang w:val="ru-RU"/>
+        </w:rPr>
+        <w:t xml:space="preserve"> = 0.76</w:t>
+      </w:r>
+    </w:p>
+    <w:p>
+      <w:pPr>
+        <w:pStyle w:val="a5"/>
+        <w:numPr>
+          <w:ilvl w:val="0"/>
+          <w:numId w:val="8"/>
+        </w:numPr>
+        <w:spacing w:after="0"/>
+        <w:jc w:val="both"/>
+        <w:rPr>
+          <w:szCs w:val="24"/>
+        </w:rPr>
+      </w:pPr>
+      <w:proofErr w:type="spellStart"/>
+      <w:r>
+        <w:rPr>
+          <w:szCs w:val="24"/>
+        </w:rPr>
+        <w:t>KNeighborsClassifier</w:t>
+      </w:r>
+      <w:proofErr w:type="spellEnd"/>
+      <w:r>
+        <w:rPr>
+          <w:szCs w:val="24"/>
+          <w:lang w:val="ru-RU"/>
+        </w:rPr>
+        <w:t xml:space="preserve"> = 0.955</w:t>
+      </w:r>
+    </w:p>
+    <w:p>
+      <w:pPr>
+        <w:pStyle w:val="a5"/>
+        <w:numPr>
+          <w:ilvl w:val="0"/>
+          <w:numId w:val="8"/>
+        </w:numPr>
+        <w:spacing w:after="0"/>
+        <w:jc w:val="both"/>
+        <w:rPr>
+          <w:szCs w:val="24"/>
+        </w:rPr>
+      </w:pPr>
+      <w:proofErr w:type="spellStart"/>
+      <w:r>
+        <w:rPr>
+          <w:szCs w:val="24"/>
+        </w:rPr>
+        <w:t>DecisionTreeClassifier</w:t>
+      </w:r>
+      <w:proofErr w:type="spellEnd"/>
+      <w:r>
+        <w:rPr>
+          <w:szCs w:val="24"/>
+          <w:lang w:val="ru-RU"/>
+        </w:rPr>
+        <w:t xml:space="preserve"> = 0.96</w:t>
+      </w:r>
+    </w:p>
+    <w:p>
+      <w:pPr>
+        <w:pStyle w:val="a5"/>
+        <w:spacing w:after="0"/>
+        <w:jc w:val="both"/>
+        <w:rPr>
+          <w:szCs w:val="24"/>
+          <w:lang w:val="ru-RU"/>
+        </w:rPr>
+      </w:pPr>
+    </w:p>
+    <w:p>
+      <w:pPr>
+        <w:spacing w:after="0"/>
+        <w:jc w:val="both"/>
+        <w:rPr>
+          <w:rFonts w:ascii="Times New Roman" w:hAnsi="Times New Roman"/>
+          <w:sz w:val="24"/>
+          <w:szCs w:val="24"/>
+        </w:rPr>
+      </w:pPr>
+      <w:r>
+        <w:rPr>
+          <w:rFonts w:ascii="Times New Roman" w:hAnsi="Times New Roman"/>
+          <w:sz w:val="24"/>
+          <w:szCs w:val="24"/>
+        </w:rPr>
+        <w:t>Все 3 классификатора показывают</w:t>
+      </w:r>
+      <w:r>
+        <w:rPr>
+          <w:rFonts w:ascii="Times New Roman" w:hAnsi="Times New Roman"/>
+          <w:sz w:val="24"/>
+          <w:szCs w:val="24"/>
+        </w:rPr>
+        <w:t xml:space="preserve"> </w:t>
+      </w:r>
+      <w:r>
+        <w:rPr>
+          <w:rFonts w:ascii="Times New Roman" w:hAnsi="Times New Roman"/>
+          <w:sz w:val="24"/>
+          <w:szCs w:val="24"/>
+        </w:rPr>
+        <w:t>себя хуже</w:t>
+      </w:r>
+      <w:r>
+        <w:rPr>
+          <w:rFonts w:ascii="Times New Roman" w:hAnsi="Times New Roman"/>
+          <w:sz w:val="24"/>
+          <w:szCs w:val="24"/>
+        </w:rPr>
+        <w:t xml:space="preserve"> при малом числе. При увеличении их количества наблюдается рост точности, но уже начиная с ~10 штук количество классификаторов перестает влиять на качество классификации</w:t>
+      </w:r>
+      <w:r>
+        <w:rPr>
+          <w:rFonts w:ascii="Times New Roman" w:hAnsi="Times New Roman"/>
+          <w:sz w:val="24"/>
+          <w:szCs w:val="24"/>
+        </w:rPr>
+        <w:t>.</w:t>
+      </w:r>
+    </w:p>
+    <w:p>
+      <w:pPr>
+        <w:pStyle w:val="a5"/>
+        <w:spacing w:after="0"/>
+        <w:ind w:left="0"/>
+        <w:jc w:val="both"/>
+        <w:rPr>
+          <w:szCs w:val="24"/>
+          <w:lang w:val="ru-RU"/>
+        </w:rPr>
+      </w:pPr>
+    </w:p>
+    <w:p>
+      <w:pPr>
+        <w:pStyle w:val="a5"/>
+        <w:spacing w:after="0"/>
+        <w:ind w:left="0"/>
+        <w:jc w:val="both"/>
+        <w:rPr>
+          <w:szCs w:val="24"/>
+          <w:lang w:val="ru-RU"/>
+        </w:rPr>
+      </w:pPr>
+      <w:r>
+        <w:rPr>
+          <w:szCs w:val="24"/>
+          <w:lang w:val="ru-RU"/>
+        </w:rPr>
+        <w:t xml:space="preserve">Стоит также отметить большую зависимость </w:t>
+      </w:r>
+      <w:proofErr w:type="spellStart"/>
+      <w:r>
+        <w:rPr>
+          <w:szCs w:val="24"/>
+        </w:rPr>
+        <w:t>LinearSVC</w:t>
+      </w:r>
+      <w:proofErr w:type="spellEnd"/>
+      <w:r>
+        <w:rPr>
+          <w:szCs w:val="24"/>
+          <w:lang w:val="ru-RU"/>
+        </w:rPr>
+        <w:t xml:space="preserve"> от количества – перепад </w:t>
+      </w:r>
+      <w:r>
+        <w:rPr>
+          <w:szCs w:val="24"/>
+          <w:lang w:val="ru-RU"/>
+        </w:rPr>
+        <w:t xml:space="preserve">точности составляет </w:t>
+      </w:r>
+      <w:r>
+        <w:rPr>
+          <w:szCs w:val="24"/>
+          <w:lang w:val="ru-RU"/>
+        </w:rPr>
+        <w:t>~</w:t>
+      </w:r>
+      <w:r>
+        <w:rPr>
+          <w:szCs w:val="24"/>
+          <w:lang w:val="ru-RU"/>
+        </w:rPr>
+        <w:t xml:space="preserve">10% при низком количестве, когда соответствующий перепад у </w:t>
+      </w:r>
+      <w:proofErr w:type="spellStart"/>
+      <w:r>
+        <w:rPr>
+          <w:szCs w:val="24"/>
+        </w:rPr>
+        <w:t>KNeighborsClassifier</w:t>
+      </w:r>
+      <w:proofErr w:type="spellEnd"/>
+      <w:r>
+        <w:rPr>
+          <w:szCs w:val="24"/>
+          <w:lang w:val="ru-RU"/>
+        </w:rPr>
+        <w:t xml:space="preserve"> составляет ~2%, а у </w:t>
+      </w:r>
+      <w:proofErr w:type="spellStart"/>
+      <w:r>
+        <w:rPr>
+          <w:szCs w:val="24"/>
+        </w:rPr>
+        <w:t>DecisionTreeClassifier</w:t>
+      </w:r>
+      <w:proofErr w:type="spellEnd"/>
+      <w:r>
+        <w:rPr>
+          <w:szCs w:val="24"/>
+          <w:lang w:val="ru-RU"/>
+        </w:rPr>
+        <w:t xml:space="preserve"> ~3%.</w:t>
+      </w:r>
+    </w:p>
+    <w:p>
+      <w:pPr>
+        <w:pStyle w:val="a5"/>
+        <w:spacing w:after="0"/>
+        <w:ind w:left="0"/>
+        <w:jc w:val="both"/>
+        <w:rPr>
+          <w:szCs w:val="24"/>
+          <w:lang w:val="ru-RU"/>
+        </w:rPr>
+      </w:pPr>
+    </w:p>
+    <w:p>
+      <w:pPr>
+        <w:pStyle w:val="a5"/>
+        <w:spacing w:after="0"/>
+        <w:ind w:left="0"/>
+        <w:jc w:val="both"/>
+        <w:rPr>
+          <w:i/>
+          <w:szCs w:val="24"/>
+          <w:u w:val="single"/>
+          <w:lang w:val="ru-RU"/>
+        </w:rPr>
+      </w:pPr>
+      <w:r>
+        <w:rPr>
+          <w:i/>
+          <w:szCs w:val="24"/>
+          <w:u w:val="single"/>
+          <w:lang w:val="ru-RU"/>
+        </w:rPr>
+        <w:t>Вывод по поводу количества классификаторов:</w:t>
+      </w:r>
+    </w:p>
+    <w:p>
+      <w:pPr>
+        <w:pStyle w:val="a5"/>
+        <w:spacing w:after="0"/>
+        <w:ind w:left="0"/>
+        <w:jc w:val="both"/>
+        <w:rPr>
+          <w:szCs w:val="24"/>
+          <w:lang w:val="ru-RU"/>
+        </w:rPr>
+      </w:pPr>
+      <w:r>
+        <w:rPr>
+          <w:szCs w:val="24"/>
+          <w:lang w:val="ru-RU"/>
+        </w:rPr>
+        <w:t xml:space="preserve">Чем больше, тем лучше, но и тем дольше </w:t>
+      </w:r>
+      <w:r>
+        <w:rPr>
+          <w:szCs w:val="24"/>
+          <w:lang w:val="ru-RU"/>
+        </w:rPr>
+        <w:t>буду</w:t>
+      </w:r>
+      <w:r>
+        <w:rPr>
+          <w:szCs w:val="24"/>
+          <w:lang w:val="ru-RU"/>
+        </w:rPr>
+        <w:t xml:space="preserve">т </w:t>
+      </w:r>
+      <w:r>
+        <w:rPr>
+          <w:szCs w:val="24"/>
+          <w:lang w:val="ru-RU"/>
+        </w:rPr>
+        <w:t xml:space="preserve">производиться вычисления. Кроме того, </w:t>
+      </w:r>
+      <w:r>
+        <w:rPr>
+          <w:szCs w:val="24"/>
+          <w:lang w:val="ru-RU"/>
+        </w:rPr>
+        <w:t>точность перестае</w:t>
+      </w:r>
+      <w:r>
+        <w:rPr>
+          <w:szCs w:val="24"/>
+          <w:lang w:val="ru-RU"/>
+        </w:rPr>
+        <w:t>т значительно улучшаться после</w:t>
+      </w:r>
+      <w:r>
+        <w:rPr>
+          <w:szCs w:val="24"/>
+          <w:lang w:val="ru-RU"/>
+        </w:rPr>
+        <w:t xml:space="preserve"> определенного</w:t>
+      </w:r>
+      <w:r>
+        <w:rPr>
+          <w:szCs w:val="24"/>
+          <w:lang w:val="ru-RU"/>
+        </w:rPr>
+        <w:t xml:space="preserve"> </w:t>
+      </w:r>
+      <w:r>
+        <w:rPr>
+          <w:szCs w:val="24"/>
+          <w:lang w:val="ru-RU"/>
+        </w:rPr>
+        <w:t>количеств</w:t>
+      </w:r>
+      <w:r>
+        <w:rPr>
+          <w:szCs w:val="24"/>
+          <w:lang w:val="ru-RU"/>
+        </w:rPr>
+        <w:t>а</w:t>
+      </w:r>
+      <w:r>
+        <w:rPr>
+          <w:szCs w:val="24"/>
+          <w:lang w:val="ru-RU"/>
+        </w:rPr>
+        <w:t>.</w:t>
+      </w:r>
+    </w:p>
+    <w:p>
+      <w:pPr>
+        <w:spacing w:after="0"/>
+        <w:ind w:left="360"/>
+        <w:jc w:val="both"/>
+        <w:rPr>
+          <w:szCs w:val="24"/>
+        </w:rPr>
+      </w:pPr>
+    </w:p>
+    <w:p>
+      <w:pPr>
+        <w:spacing w:after="0"/>
+        <w:ind w:left="360"/>
+        <w:jc w:val="both"/>
+        <w:rPr>
+          <w:szCs w:val="24"/>
+        </w:rPr>
+      </w:pPr>
+    </w:p>
+    <w:p>
+      <w:pPr>
+        <w:spacing w:after="0"/>
+        <w:ind w:left="360"/>
+        <w:jc w:val="both"/>
+        <w:rPr>
+          <w:szCs w:val="24"/>
+        </w:rPr>
+      </w:pPr>
+    </w:p>
+    <w:p>
+      <w:pPr>
+        <w:spacing w:after="0"/>
+        <w:ind w:left="360"/>
+        <w:jc w:val="both"/>
+        <w:rPr>
+          <w:szCs w:val="24"/>
+        </w:rPr>
+      </w:pPr>
+    </w:p>
+    <w:p>
+      <w:pPr>
+        <w:spacing w:after="0"/>
+        <w:ind w:left="360"/>
+        <w:jc w:val="both"/>
+        <w:rPr>
+          <w:szCs w:val="24"/>
+        </w:rPr>
+      </w:pPr>
+    </w:p>
+    <w:p>
+      <w:pPr>
+        <w:spacing w:after="0"/>
+        <w:ind w:left="360"/>
+        <w:jc w:val="both"/>
+        <w:rPr>
+          <w:szCs w:val="24"/>
+        </w:rPr>
+      </w:pPr>
+    </w:p>
+    <w:p>
+      <w:pPr>
+        <w:spacing w:after="0"/>
+        <w:ind w:left="360"/>
+        <w:jc w:val="both"/>
+        <w:rPr>
+          <w:szCs w:val="24"/>
+        </w:rPr>
+      </w:pPr>
+    </w:p>
+    <w:p>
+      <w:pPr>
+        <w:spacing w:after="0"/>
+        <w:ind w:left="360"/>
+        <w:jc w:val="both"/>
+        <w:rPr>
+          <w:szCs w:val="24"/>
+        </w:rPr>
+      </w:pPr>
+    </w:p>
+    <w:p>
+      <w:pPr>
+        <w:spacing w:after="0"/>
+        <w:ind w:left="360"/>
+        <w:jc w:val="both"/>
+        <w:rPr>
+          <w:szCs w:val="24"/>
+        </w:rPr>
+      </w:pPr>
+    </w:p>
+    <w:p>
+      <w:pPr>
+        <w:spacing w:after="0"/>
+        <w:jc w:val="both"/>
+        <w:rPr>
           <w:szCs w:val="24"/>
         </w:rPr>
       </w:pPr>
@@ -1255,14 +1791,33 @@
           <w:szCs w:val="24"/>
           <w:lang w:val="ru-RU"/>
         </w:rPr>
-        <w:t xml:space="preserve">Исследуйте зависимость качества классификации от количества классификаторов в ансамбле для алгоритма бустинга (например, </w:t>
-      </w:r>
+        <w:lastRenderedPageBreak/>
+        <w:t xml:space="preserve">Исследуйте зависимость качества классификации от количества классификаторов в ансамбле для алгоритма </w:t>
+      </w:r>
+      <w:proofErr w:type="spellStart"/>
+      <w:r>
+        <w:rPr>
+          <w:szCs w:val="24"/>
+          <w:lang w:val="ru-RU"/>
+        </w:rPr>
+        <w:t>бустинга</w:t>
+      </w:r>
+      <w:proofErr w:type="spellEnd"/>
+      <w:r>
+        <w:rPr>
+          <w:szCs w:val="24"/>
+          <w:lang w:val="ru-RU"/>
+        </w:rPr>
+        <w:t xml:space="preserve"> (например, </w:t>
+      </w:r>
+      <w:proofErr w:type="spellStart"/>
       <w:r>
         <w:rPr>
           <w:szCs w:val="24"/>
         </w:rPr>
         <w:t>AdaBoost</w:t>
       </w:r>
+      <w:proofErr w:type="spellEnd"/>
       <w:r>
         <w:rPr>
           <w:szCs w:val="24"/>
@@ -1320,6 +1875,7 @@
           <w:lang w:val="en-US"/>
         </w:rPr>
       </w:pPr>
+      <w:proofErr w:type="spellStart"/>
       <w:r>
         <w:rPr>
           <w:rFonts w:ascii="Times New Roman" w:hAnsi="Times New Roman"/>
@@ -1329,6 +1885,7 @@
         </w:rPr>
         <w:t>RandomForestClassifier</w:t>
       </w:r>
+      <w:proofErr w:type="spellEnd"/>
     </w:p>
     <w:p>
       <w:pPr>
@@ -1360,7 +1917,7 @@
                       <a:picLocks noChangeAspect="1"/>
                       <a:extLst>
                         <a:ext uri="smNativeData">
-                          <sm:smNativeData xmlns:sm="smNativeData" xmlns:w="http://schemas.openxmlformats.org/wordprocessingml/2006/main" xmlns:w10="urn:schemas-microsoft-com:office:word" xmlns:v="urn:schemas-microsoft-com:vml" xmlns:o="urn:schemas-microsoft-com:office:office" xmlns="" val="SMDATA_14_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"/>
+                          <sm:smNativeData xmlns="" xmlns:o="urn:schemas-microsoft-com:office:office" xmlns:v="urn:schemas-microsoft-com:vml" xmlns:w10="urn:schemas-microsoft-com:office:word" xmlns:w="http://schemas.openxmlformats.org/wordprocessingml/2006/main" xmlns:sm="smNativeData" val="SMDATA_14_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"/>
                         </a:ext>
                       </a:extLst>
                     </pic:cNvPicPr>
@@ -1456,6 +2013,7 @@
           <w:lang w:val="en-US"/>
         </w:rPr>
       </w:pPr>
+      <w:proofErr w:type="spellStart"/>
       <w:r>
         <w:rPr>
           <w:rFonts w:ascii="Times New Roman" w:hAnsi="Times New Roman"/>
@@ -1465,6 +2023,7 @@
         </w:rPr>
         <w:t>DecisionTreeClassifier</w:t>
       </w:r>
+      <w:proofErr w:type="spellEnd"/>
     </w:p>
     <w:p>
       <w:pPr>
@@ -1505,7 +2064,7 @@
                       <a:picLocks noChangeAspect="1"/>
                       <a:extLst>
                         <a:ext uri="smNativeData">
-                          <sm:smNativeData xmlns:sm="smNativeData" xmlns:w="http://schemas.openxmlformats.org/wordprocessingml/2006/main" xmlns:w10="urn:schemas-microsoft-com:office:word" xmlns:v="urn:schemas-microsoft-com:vml" xmlns:o="urn:schemas-microsoft-com:office:office" xmlns="" val="SMDATA_14_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"/>
+                          <sm:smNativeData xmlns="" xmlns:o="urn:schemas-microsoft-com:office:office" xmlns:v="urn:schemas-microsoft-com:vml" xmlns:w10="urn:schemas-microsoft-com:office:word" xmlns:w="http://schemas.openxmlformats.org/wordprocessingml/2006/main" xmlns:sm="smNativeData" val="SMDATA_14_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"/>
                         </a:ext>
                       </a:extLst>
                     </pic:cNvPicPr>
@@ -1555,6 +2114,7 @@
           <w:szCs w:val="24"/>
         </w:rPr>
       </w:pPr>
+      <w:proofErr w:type="spellStart"/>
       <w:r>
         <w:rPr>
           <w:rFonts w:ascii="Times New Roman" w:hAnsi="Times New Roman"/>
@@ -1563,6 +2123,7 @@
         </w:rPr>
         <w:t>ExtraTreesClassifier</w:t>
       </w:r>
+      <w:proofErr w:type="spellEnd"/>
     </w:p>
     <w:p>
       <w:pPr>
@@ -1600,7 +2161,7 @@
                       <a:picLocks noChangeAspect="1"/>
                       <a:extLst>
                         <a:ext uri="smNativeData">
-                          <sm:smNativeData xmlns:sm="smNativeData" xmlns:w="http://schemas.openxmlformats.org/wordprocessingml/2006/main" xmlns:w10="urn:schemas-microsoft-com:office:word" xmlns:v="urn:schemas-microsoft-com:vml" xmlns:o="urn:schemas-microsoft-com:office:office" xmlns="" val="SMDATA_14_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"/>
+                          <sm:smNativeData xmlns="" xmlns:o="urn:schemas-microsoft-com:office:office" xmlns:v="urn:schemas-microsoft-com:vml" xmlns:w10="urn:schemas-microsoft-com:office:word" xmlns:w="http://schemas.openxmlformats.org/wordprocessingml/2006/main" xmlns:sm="smNativeData" val="SMDATA_14_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"/>
                         </a:ext>
                       </a:extLst>
                     </pic:cNvPicPr>
@@ -1687,6 +2248,7 @@
           <w:szCs w:val="24"/>
         </w:rPr>
       </w:pPr>
+      <w:proofErr w:type="spellStart"/>
       <w:r>
         <w:rPr>
           <w:rFonts w:ascii="Times New Roman" w:hAnsi="Times New Roman"/>
@@ -1695,6 +2257,7 @@
         </w:rPr>
         <w:t>GradientBoostingClassifier</w:t>
       </w:r>
+      <w:proofErr w:type="spellEnd"/>
     </w:p>
     <w:p>
       <w:pPr>
@@ -1718,7 +2281,6 @@
           <w:noProof/>
           <w:lang w:eastAsia="ru-RU"/>
         </w:rPr>
-        <w:lastRenderedPageBreak/>
         <w:drawing>
           <wp:inline distT="0" distB="0" distL="0" distR="0">
             <wp:extent cx="2240915" cy="565785"/>
@@ -1736,7 +2298,7 @@
                       <a:picLocks noChangeAspect="1"/>
                       <a:extLst>
                         <a:ext uri="smNativeData">
-                          <sm:smNativeData xmlns:sm="smNativeData" xmlns:w="http://schemas.openxmlformats.org/wordprocessingml/2006/main" xmlns:w10="urn:schemas-microsoft-com:office:word" xmlns:v="urn:schemas-microsoft-com:vml" xmlns:o="urn:schemas-microsoft-com:office:office" xmlns="" val="SMDATA_14_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"/>
+                          <sm:smNativeData xmlns="" xmlns:o="urn:schemas-microsoft-com:office:office" xmlns:v="urn:schemas-microsoft-com:vml" xmlns:w10="urn:schemas-microsoft-com:office:word" xmlns:w="http://schemas.openxmlformats.org/wordprocessingml/2006/main" xmlns:sm="smNativeData" val="SMDATA_14_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"/>
                         </a:ext>
                       </a:extLst>
                     </pic:cNvPicPr>
@@ -1789,6 +2351,28 @@
     </w:p>
     <w:p>
       <w:pPr>
+        <w:spacing w:after="0"/>
+        <w:jc w:val="both"/>
+        <w:rPr>
+          <w:rFonts w:ascii="Times New Roman" w:hAnsi="Times New Roman"/>
+          <w:sz w:val="24"/>
+          <w:szCs w:val="24"/>
+        </w:rPr>
+      </w:pPr>
+    </w:p>
+    <w:p>
+      <w:pPr>
+        <w:spacing w:after="0"/>
+        <w:jc w:val="both"/>
+        <w:rPr>
+          <w:rFonts w:ascii="Times New Roman" w:hAnsi="Times New Roman"/>
+          <w:sz w:val="24"/>
+          <w:szCs w:val="24"/>
+        </w:rPr>
+      </w:pPr>
+    </w:p>
+    <w:p>
+      <w:pPr>
         <w:pStyle w:val="a5"/>
         <w:numPr>
           <w:ilvl w:val="0"/>
@@ -1807,21 +2391,23 @@
           <w:szCs w:val="24"/>
           <w:lang w:val="ru-RU"/>
         </w:rPr>
-        <w:t>Постройте мета-классификатор для набора данных titanic.csv используя стекинг и</w:t>
-      </w:r>
-      <w:r>
-        <w:rPr>
-          <w:szCs w:val="24"/>
-          <w:lang w:val="ru-RU"/>
-        </w:rPr>
-        <w:t xml:space="preserve"> </w:t>
-      </w:r>
-      <w:r>
-        <w:rPr>
-          <w:szCs w:val="24"/>
-          <w:lang w:val="ru-RU"/>
-        </w:rPr>
-        <w:t>оцените качество классификации.</w:t>
+        <w:t xml:space="preserve">Постройте мета-классификатор для набора данных titanic.csv используя </w:t>
+      </w:r>
+      <w:proofErr w:type="spellStart"/>
+      <w:r>
+        <w:rPr>
+          <w:szCs w:val="24"/>
+          <w:lang w:val="ru-RU"/>
+        </w:rPr>
+        <w:t>стекинг</w:t>
+      </w:r>
+      <w:proofErr w:type="spellEnd"/>
+      <w:r>
+        <w:rPr>
+          <w:szCs w:val="24"/>
+          <w:lang w:val="ru-RU"/>
+        </w:rPr>
+        <w:t xml:space="preserve"> и оцените качество классификации.</w:t>
       </w:r>
     </w:p>
     <w:p>
@@ -1854,6 +2440,7 @@
         </w:rPr>
         <w:t xml:space="preserve">Конфигурация </w:t>
       </w:r>
+      <w:proofErr w:type="spellStart"/>
       <w:r>
         <w:rPr>
           <w:szCs w:val="24"/>
@@ -1861,6 +2448,7 @@
         </w:rPr>
         <w:t>StackingClassifier</w:t>
       </w:r>
+      <w:proofErr w:type="spellEnd"/>
       <w:r>
         <w:rPr>
           <w:szCs w:val="24"/>
@@ -1868,8 +2456,6 @@
         </w:rPr>
         <w:t>:</w:t>
       </w:r>
-      <w:bookmarkStart w:id="0" w:name="_GoBack"/>
-      <w:bookmarkEnd w:id="0"/>
     </w:p>
     <w:p>
       <w:pPr>
@@ -1885,7 +2471,7 @@
       <w:r>
         <w:rPr>
           <w:noProof/>
-          <w:lang w:eastAsia="ru-RU"/>
+          <w:lang w:val="ru-RU" w:eastAsia="ru-RU"/>
         </w:rPr>
         <w:drawing>
           <wp:inline distT="0" distB="0" distL="0" distR="0" wp14:anchorId="42582F84" wp14:editId="4C23B877">
@@ -1952,7 +2538,23 @@
           <w:szCs w:val="24"/>
           <w:lang w:val="ru-RU"/>
         </w:rPr>
-        <w:t>При данной конфигурации мы получаем точность равную 0.816 (лучшая из конфигураций из испытанных для данного датасета)</w:t>
+        <w:t xml:space="preserve">При данной конфигурации мы получаем точность равную 0.816 (лучшая из конфигураций из испытанных для данного </w:t>
+      </w:r>
+      <w:proofErr w:type="spellStart"/>
+      <w:r>
+        <w:rPr>
+          <w:szCs w:val="24"/>
+          <w:lang w:val="ru-RU"/>
+        </w:rPr>
+        <w:t>датасета</w:t>
+      </w:r>
+      <w:proofErr w:type="spellEnd"/>
+      <w:r>
+        <w:rPr>
+          <w:szCs w:val="24"/>
+          <w:lang w:val="ru-RU"/>
+        </w:rPr>
+        <w:t>)</w:t>
       </w:r>
     </w:p>
     <w:p>
@@ -1966,6 +2568,8 @@
           <w:lang w:val="ru-RU"/>
         </w:rPr>
       </w:pPr>
+      <w:bookmarkStart w:id="0" w:name="_GoBack"/>
+      <w:bookmarkEnd w:id="0"/>
     </w:p>
     <w:p>
       <w:pPr>
@@ -2277,6 +2881,119 @@
     </w:lvl>
   </w:abstractNum>
   <w:abstractNum w:abstractNumId="2" w15:restartNumberingAfterBreak="0">
+    <w:nsid w:val="376E2887"/>
+    <w:multiLevelType w:val="hybridMultilevel"/>
+    <w:tmpl w:val="D556D356"/>
+    <w:lvl w:ilvl="0" w:tplc="04190001">
+      <w:start w:val="1"/>
+      <w:numFmt w:val="bullet"/>
+      <w:lvlText w:val=""/>
+      <w:lvlJc w:val="left"/>
+      <w:pPr>
+        <w:ind w:left="720" w:hanging="360"/>
+      </w:pPr>
+      <w:rPr>
+        <w:rFonts w:ascii="Symbol" w:hAnsi="Symbol" w:hint="default"/>
+      </w:rPr>
+    </w:lvl>
+    <w:lvl w:ilvl="1" w:tplc="04190003" w:tentative="1">
+      <w:start w:val="1"/>
+      <w:numFmt w:val="bullet"/>
+      <w:lvlText w:val="o"/>
+      <w:lvlJc w:val="left"/>
+      <w:pPr>
+        <w:ind w:left="1440" w:hanging="360"/>
+      </w:pPr>
+      <w:rPr>
+        <w:rFonts w:ascii="Courier New" w:hAnsi="Courier New" w:cs="Courier New" w:hint="default"/>
+      </w:rPr>
+    </w:lvl>
+    <w:lvl w:ilvl="2" w:tplc="04190005" w:tentative="1">
+      <w:start w:val="1"/>
+      <w:numFmt w:val="bullet"/>
+      <w:lvlText w:val=""/>
+      <w:lvlJc w:val="left"/>
+      <w:pPr>
+        <w:ind w:left="2160" w:hanging="360"/>
+      </w:pPr>
+      <w:rPr>
+        <w:rFonts w:ascii="Wingdings" w:hAnsi="Wingdings" w:hint="default"/>
+      </w:rPr>
+    </w:lvl>
+    <w:lvl w:ilvl="3" w:tplc="04190001" w:tentative="1">
+      <w:start w:val="1"/>
+      <w:numFmt w:val="bullet"/>
+      <w:lvlText w:val=""/>
+      <w:lvlJc w:val="left"/>
+      <w:pPr>
+        <w:ind w:left="2880" w:hanging="360"/>
+      </w:pPr>
+      <w:rPr>
+        <w:rFonts w:ascii="Symbol" w:hAnsi="Symbol" w:hint="default"/>
+      </w:rPr>
+    </w:lvl>
+    <w:lvl w:ilvl="4" w:tplc="04190003" w:tentative="1">
+      <w:start w:val="1"/>
+      <w:numFmt w:val="bullet"/>
+      <w:lvlText w:val="o"/>
+      <w:lvlJc w:val="left"/>
+      <w:pPr>
+        <w:ind w:left="3600" w:hanging="360"/>
+      </w:pPr>
+      <w:rPr>
+        <w:rFonts w:ascii="Courier New" w:hAnsi="Courier New" w:cs="Courier New" w:hint="default"/>
+      </w:rPr>
+    </w:lvl>
+    <w:lvl w:ilvl="5" w:tplc="04190005" w:tentative="1">
+      <w:start w:val="1"/>
+      <w:numFmt w:val="bullet"/>
+      <w:lvlText w:val=""/>
+      <w:lvlJc w:val="left"/>
+      <w:pPr>
+        <w:ind w:left="4320" w:hanging="360"/>
+      </w:pPr>
+      <w:rPr>
+        <w:rFonts w:ascii="Wingdings" w:hAnsi="Wingdings" w:hint="default"/>
+      </w:rPr>
+    </w:lvl>
+    <w:lvl w:ilvl="6" w:tplc="04190001" w:tentative="1">
+      <w:start w:val="1"/>
+      <w:numFmt w:val="bullet"/>
+      <w:lvlText w:val=""/>
+      <w:lvlJc w:val="left"/>
+      <w:pPr>
+        <w:ind w:left="5040" w:hanging="360"/>
+      </w:pPr>
+      <w:rPr>
+        <w:rFonts w:ascii="Symbol" w:hAnsi="Symbol" w:hint="default"/>
+      </w:rPr>
+    </w:lvl>
+    <w:lvl w:ilvl="7" w:tplc="04190003" w:tentative="1">
+      <w:start w:val="1"/>
+      <w:numFmt w:val="bullet"/>
+      <w:lvlText w:val="o"/>
+      <w:lvlJc w:val="left"/>
+      <w:pPr>
+        <w:ind w:left="5760" w:hanging="360"/>
+      </w:pPr>
+      <w:rPr>
+        <w:rFonts w:ascii="Courier New" w:hAnsi="Courier New" w:cs="Courier New" w:hint="default"/>
+      </w:rPr>
+    </w:lvl>
+    <w:lvl w:ilvl="8" w:tplc="04190005" w:tentative="1">
+      <w:start w:val="1"/>
+      <w:numFmt w:val="bullet"/>
+      <w:lvlText w:val=""/>
+      <w:lvlJc w:val="left"/>
+      <w:pPr>
+        <w:ind w:left="6480" w:hanging="360"/>
+      </w:pPr>
+      <w:rPr>
+        <w:rFonts w:ascii="Wingdings" w:hAnsi="Wingdings" w:hint="default"/>
+      </w:rPr>
+    </w:lvl>
+  </w:abstractNum>
+  <w:abstractNum w:abstractNumId="3" w15:restartNumberingAfterBreak="0">
     <w:nsid w:val="3D7444D5"/>
     <w:multiLevelType w:val="hybridMultilevel"/>
     <w:tmpl w:val="B31CEC54"/>
@@ -2354,7 +3071,7 @@
       </w:pPr>
     </w:lvl>
   </w:abstractNum>
-  <w:abstractNum w:abstractNumId="3" w15:restartNumberingAfterBreak="0">
+  <w:abstractNum w:abstractNumId="4" w15:restartNumberingAfterBreak="0">
     <w:nsid w:val="5DF835AE"/>
     <w:multiLevelType w:val="singleLevel"/>
     <w:tmpl w:val="269EE69E"/>
@@ -2371,7 +3088,7 @@
       </w:rPr>
     </w:lvl>
   </w:abstractNum>
-  <w:abstractNum w:abstractNumId="4" w15:restartNumberingAfterBreak="0">
+  <w:abstractNum w:abstractNumId="5" w15:restartNumberingAfterBreak="0">
     <w:nsid w:val="5FAF11E0"/>
     <w:multiLevelType w:val="hybridMultilevel"/>
     <w:tmpl w:val="DAFA554A"/>
@@ -2458,7 +3175,7 @@
       </w:pPr>
     </w:lvl>
   </w:abstractNum>
-  <w:abstractNum w:abstractNumId="5" w15:restartNumberingAfterBreak="0">
+  <w:abstractNum w:abstractNumId="6" w15:restartNumberingAfterBreak="0">
     <w:nsid w:val="61566171"/>
     <w:multiLevelType w:val="hybridMultilevel"/>
     <w:tmpl w:val="0F187328"/>
@@ -2544,7 +3261,7 @@
       </w:pPr>
     </w:lvl>
   </w:abstractNum>
-  <w:abstractNum w:abstractNumId="6" w15:restartNumberingAfterBreak="0">
+  <w:abstractNum w:abstractNumId="7" w15:restartNumberingAfterBreak="0">
     <w:nsid w:val="7C0A62A7"/>
     <w:multiLevelType w:val="hybridMultilevel"/>
     <w:tmpl w:val="CD26C6F2"/>
@@ -2649,25 +3366,28 @@
     </w:lvl>
   </w:abstractNum>
   <w:num w:numId="1">
-    <w:abstractNumId w:val="2"/>
+    <w:abstractNumId w:val="3"/>
   </w:num>
   <w:num w:numId="2">
-    <w:abstractNumId w:val="4"/>
+    <w:abstractNumId w:val="5"/>
   </w:num>
   <w:num w:numId="3">
     <w:abstractNumId w:val="0"/>
   </w:num>
   <w:num w:numId="4">
-    <w:abstractNumId w:val="3"/>
+    <w:abstractNumId w:val="4"/>
   </w:num>
   <w:num w:numId="5">
-    <w:abstractNumId w:val="6"/>
+    <w:abstractNumId w:val="7"/>
   </w:num>
   <w:num w:numId="6">
-    <w:abstractNumId w:val="5"/>
+    <w:abstractNumId w:val="6"/>
   </w:num>
   <w:num w:numId="7">
     <w:abstractNumId w:val="1"/>
+  </w:num>
+  <w:num w:numId="8">
+    <w:abstractNumId w:val="2"/>
   </w:num>
 </w:numbering>
 </file>

</xml_diff>